<commit_message>
added design-lead screenshots to the design record
</commit_message>
<xml_diff>
--- a/lab4/Deliverables/ENEL453_Lab3_Design_Record_Group8.docx
+++ b/lab4/Deliverables/ENEL453_Lab3_Design_Record_Group8.docx
@@ -1,6 +1,6 @@
 
 <file path=word/document.xml><?xml version="1.0" encoding="utf-8"?>
-<w:document xmlns:wpc="http://schemas.microsoft.com/office/word/2010/wordprocessingCanvas" xmlns:cx="http://schemas.microsoft.com/office/drawing/2014/chartex" xmlns:cx1="http://schemas.microsoft.com/office/drawing/2015/9/8/chartex" xmlns:cx2="http://schemas.microsoft.com/office/drawing/2015/10/21/chartex" xmlns:cx3="http://schemas.microsoft.com/office/drawing/2016/5/9/chartex" xmlns:cx4="http://schemas.microsoft.com/office/drawing/2016/5/10/chartex" xmlns:cx5="http://schemas.microsoft.com/office/drawing/2016/5/11/chartex" xmlns:cx6="http://schemas.microsoft.com/office/drawing/2016/5/12/chartex" xmlns:cx7="http://schemas.microsoft.com/office/drawing/2016/5/13/chartex" xmlns:cx8="http://schemas.microsoft.com/office/drawing/2016/5/14/chartex" xmlns:mc="http://schemas.openxmlformats.org/markup-compatibility/2006" xmlns:aink="http://schemas.microsoft.com/office/drawing/2016/ink" xmlns:am3d="http://schemas.microsoft.com/office/drawing/2017/model3d" xmlns:o="urn:schemas-microsoft-com:office:office" xmlns:r="http://schemas.openxmlformats.org/officeDocument/2006/relationships" xmlns:m="http://schemas.openxmlformats.org/officeDocument/2006/math" xmlns:v="urn:schemas-microsoft-com:vml" xmlns:wp14="http://schemas.microsoft.com/office/word/2010/wordprocessingDrawing" xmlns:wp="http://schemas.openxmlformats.org/drawingml/2006/wordprocessingDrawing" xmlns:w10="urn:schemas-microsoft-com:office:word" xmlns:w="http://schemas.openxmlformats.org/wordprocessingml/2006/main" xmlns:w14="http://schemas.microsoft.com/office/word/2010/wordml" xmlns:w15="http://schemas.microsoft.com/office/word/2012/wordml" xmlns:w16cex="http://schemas.microsoft.com/office/word/2018/wordml/cex" xmlns:w16cid="http://schemas.microsoft.com/office/word/2016/wordml/cid" xmlns:w16="http://schemas.microsoft.com/office/word/2018/wordml" xmlns:w16se="http://schemas.microsoft.com/office/word/2015/wordml/symex" xmlns:wpg="http://schemas.microsoft.com/office/word/2010/wordprocessingGroup" xmlns:wpi="http://schemas.microsoft.com/office/word/2010/wordprocessingInk" xmlns:wne="http://schemas.microsoft.com/office/word/2006/wordml" xmlns:wps="http://schemas.microsoft.com/office/word/2010/wordprocessingShape" mc:Ignorable="w14 w15 w16se w16cid w16 w16cex wp14">
+<w:document xmlns:wpc="http://schemas.microsoft.com/office/word/2010/wordprocessingCanvas" xmlns:cx="http://schemas.microsoft.com/office/drawing/2014/chartex" xmlns:cx1="http://schemas.microsoft.com/office/drawing/2015/9/8/chartex" xmlns:cx2="http://schemas.microsoft.com/office/drawing/2015/10/21/chartex" xmlns:cx3="http://schemas.microsoft.com/office/drawing/2016/5/9/chartex" xmlns:cx4="http://schemas.microsoft.com/office/drawing/2016/5/10/chartex" xmlns:cx5="http://schemas.microsoft.com/office/drawing/2016/5/11/chartex" xmlns:cx6="http://schemas.microsoft.com/office/drawing/2016/5/12/chartex" xmlns:cx7="http://schemas.microsoft.com/office/drawing/2016/5/13/chartex" xmlns:cx8="http://schemas.microsoft.com/office/drawing/2016/5/14/chartex" xmlns:mc="http://schemas.openxmlformats.org/markup-compatibility/2006" xmlns:aink="http://schemas.microsoft.com/office/drawing/2016/ink" xmlns:am3d="http://schemas.microsoft.com/office/drawing/2017/model3d" xmlns:o="urn:schemas-microsoft-com:office:office" xmlns:r="http://schemas.openxmlformats.org/officeDocument/2006/relationships" xmlns:m="http://schemas.openxmlformats.org/officeDocument/2006/math" xmlns:v="urn:schemas-microsoft-com:vml" xmlns:wp14="http://schemas.microsoft.com/office/word/2010/wordprocessingDrawing" xmlns:wp="http://schemas.openxmlformats.org/drawingml/2006/wordprocessingDrawing" xmlns:w10="urn:schemas-microsoft-com:office:word" xmlns:w="http://schemas.openxmlformats.org/wordprocessingml/2006/main" xmlns:w14="http://schemas.microsoft.com/office/word/2010/wordml" xmlns:w15="http://schemas.microsoft.com/office/word/2012/wordml" xmlns:w16cid="http://schemas.microsoft.com/office/word/2016/wordml/cid" xmlns:w16se="http://schemas.microsoft.com/office/word/2015/wordml/symex" xmlns:wpg="http://schemas.microsoft.com/office/word/2010/wordprocessingGroup" xmlns:wpi="http://schemas.microsoft.com/office/word/2010/wordprocessingInk" xmlns:wne="http://schemas.microsoft.com/office/word/2006/wordml" xmlns:wps="http://schemas.microsoft.com/office/word/2010/wordprocessingShape" mc:Ignorable="w14 w15 w16se w16cid wp14">
   <w:body>
     <w:p>
       <w:pPr>
@@ -10,7 +10,7 @@
         <w:t xml:space="preserve">Lab </w:t>
       </w:r>
       <w:r>
-        <w:t>3</w:t>
+        <w:t>4</w:t>
       </w:r>
       <w:r>
         <w:t xml:space="preserve"> Design Record</w:t>
@@ -30,35 +30,29 @@
       </w:r>
     </w:p>
     <w:p/>
-    <w:p/>
-    <w:p>
-      <w:r>
-        <w:rPr>
-          <w:b/>
-          <w:bCs/>
-          <w:sz w:val="28"/>
-          <w:szCs w:val="28"/>
-        </w:rPr>
-        <w:t>RTL Viewe</w:t>
-      </w:r>
-      <w:r>
-        <w:rPr>
-          <w:b/>
-          <w:bCs/>
-          <w:sz w:val="28"/>
-          <w:szCs w:val="28"/>
-        </w:rPr>
-        <w:t>r</w:t>
-      </w:r>
-      <w:r>
-        <w:rPr>
-          <w:noProof/>
-        </w:rPr>
+    <w:p>
+      <w:pPr>
+        <w:rPr>
+          <w:b/>
+          <w:bCs/>
+          <w:sz w:val="28"/>
+          <w:szCs w:val="28"/>
+        </w:rPr>
+      </w:pPr>
+      <w:r>
         <w:drawing>
-          <wp:inline distT="0" distB="0" distL="0" distR="0" wp14:anchorId="6C740A5B" wp14:editId="31B4B752">
-            <wp:extent cx="5943600" cy="2179320"/>
+          <wp:anchor distT="0" distB="0" distL="114300" distR="114300" simplePos="0" relativeHeight="251658240" behindDoc="0" locked="0" layoutInCell="1" allowOverlap="1" wp14:anchorId="423F88E8" wp14:editId="5943415D">
+            <wp:simplePos x="0" y="0"/>
+            <wp:positionH relativeFrom="page">
+              <wp:align>left</wp:align>
+            </wp:positionH>
+            <wp:positionV relativeFrom="paragraph">
+              <wp:posOffset>275468</wp:posOffset>
+            </wp:positionV>
+            <wp:extent cx="7679442" cy="4006921"/>
             <wp:effectExtent l="0" t="0" r="0" b="0"/>
-            <wp:docPr id="6" name="Picture 6"/>
+            <wp:wrapTopAndBottom/>
+            <wp:docPr id="12" name="Picture 12"/>
             <wp:cNvGraphicFramePr>
               <a:graphicFrameLocks xmlns:a="http://schemas.openxmlformats.org/drawingml/2006/main" noChangeAspect="1"/>
             </wp:cNvGraphicFramePr>
@@ -70,7 +64,13 @@
                     <pic:cNvPicPr/>
                   </pic:nvPicPr>
                   <pic:blipFill>
-                    <a:blip r:embed="rId6"/>
+                    <a:blip r:embed="rId6">
+                      <a:extLst>
+                        <a:ext uri="{28A0092B-C50C-407E-A947-70E740481C1C}">
+                          <a14:useLocalDpi xmlns:a14="http://schemas.microsoft.com/office/drawing/2010/main" val="0"/>
+                        </a:ext>
+                      </a:extLst>
+                    </a:blip>
                     <a:stretch>
                       <a:fillRect/>
                     </a:stretch>
@@ -78,7 +78,7 @@
                   <pic:spPr>
                     <a:xfrm>
                       <a:off x="0" y="0"/>
-                      <a:ext cx="5943600" cy="2179320"/>
+                      <a:ext cx="7679442" cy="4006921"/>
                     </a:xfrm>
                     <a:prstGeom prst="rect">
                       <a:avLst/>
@@ -87,24 +87,98 @@
                 </pic:pic>
               </a:graphicData>
             </a:graphic>
-          </wp:inline>
+            <wp14:sizeRelH relativeFrom="margin">
+              <wp14:pctWidth>0</wp14:pctWidth>
+            </wp14:sizeRelH>
+            <wp14:sizeRelV relativeFrom="margin">
+              <wp14:pctHeight>0</wp14:pctHeight>
+            </wp14:sizeRelV>
+          </wp:anchor>
         </w:drawing>
       </w:r>
-    </w:p>
-    <w:p>
-      <w:pPr>
-        <w:rPr>
+      <w:r>
+        <w:rPr>
+          <w:b/>
+          <w:bCs/>
+          <w:sz w:val="28"/>
+          <w:szCs w:val="28"/>
+        </w:rPr>
+        <w:t>RTL Viewe</w:t>
+      </w:r>
+      <w:r>
+        <w:rPr>
+          <w:b/>
+          <w:bCs/>
+          <w:sz w:val="28"/>
+          <w:szCs w:val="28"/>
+        </w:rPr>
+        <w:t>r</w:t>
+      </w:r>
+    </w:p>
+    <w:p>
+      <w:pPr>
+        <w:rPr>
+          <w:b/>
+          <w:bCs/>
+          <w:sz w:val="28"/>
+          <w:szCs w:val="28"/>
+        </w:rPr>
+      </w:pPr>
+    </w:p>
+    <w:p>
+      <w:pPr>
+        <w:rPr>
+          <w:b/>
+          <w:bCs/>
+          <w:sz w:val="28"/>
+          <w:szCs w:val="28"/>
+        </w:rPr>
+      </w:pPr>
+    </w:p>
+    <w:p>
+      <w:pPr>
+        <w:rPr>
+          <w:b/>
+          <w:bCs/>
+          <w:sz w:val="28"/>
+          <w:szCs w:val="28"/>
+        </w:rPr>
+      </w:pPr>
+    </w:p>
+    <w:p>
+      <w:pPr>
+        <w:rPr>
+          <w:b/>
+          <w:bCs/>
+          <w:sz w:val="28"/>
+          <w:szCs w:val="28"/>
+        </w:rPr>
+      </w:pPr>
+    </w:p>
+    <w:p>
+      <w:pPr>
+        <w:rPr>
+          <w:b/>
+          <w:bCs/>
           <w:noProof/>
-        </w:rPr>
-      </w:pPr>
-    </w:p>
-    <w:p>
-      <w:pPr>
-        <w:rPr>
+          <w:sz w:val="28"/>
+          <w:szCs w:val="28"/>
+        </w:rPr>
+      </w:pPr>
+    </w:p>
+    <w:p>
+      <w:pPr>
+        <w:rPr>
+          <w:b/>
+          <w:bCs/>
           <w:noProof/>
-        </w:rPr>
-      </w:pPr>
-      <w:r>
+          <w:sz w:val="28"/>
+          <w:szCs w:val="28"/>
+        </w:rPr>
+      </w:pPr>
+    </w:p>
+    <w:p>
+      <w:pPr>
         <w:rPr>
           <w:b/>
           <w:bCs/>
@@ -112,16 +186,134 @@
           <w:sz w:val="28"/>
           <w:szCs w:val="28"/>
         </w:rPr>
+      </w:pPr>
+    </w:p>
+    <w:p>
+      <w:pPr>
+        <w:rPr>
+          <w:b/>
+          <w:bCs/>
+          <w:noProof/>
+          <w:sz w:val="28"/>
+          <w:szCs w:val="28"/>
+        </w:rPr>
+      </w:pPr>
+    </w:p>
+    <w:p>
+      <w:pPr>
+        <w:rPr>
+          <w:b/>
+          <w:bCs/>
+          <w:sz w:val="28"/>
+          <w:szCs w:val="28"/>
+        </w:rPr>
+      </w:pPr>
+      <w:r>
+        <w:rPr>
+          <w:b/>
+          <w:bCs/>
+          <w:noProof/>
+          <w:sz w:val="28"/>
+          <w:szCs w:val="28"/>
+        </w:rPr>
+        <w:lastRenderedPageBreak/>
         <w:t>ERRORMESSAGES</w:t>
       </w:r>
-      <w:r>
-        <w:rPr>
+    </w:p>
+    <w:p>
+      <w:pPr>
+        <w:rPr>
+          <w:b/>
+          <w:bCs/>
           <w:noProof/>
+          <w:sz w:val="28"/>
+          <w:szCs w:val="28"/>
+        </w:rPr>
+      </w:pPr>
+      <w:r>
+        <w:rPr>
+          <w:b/>
+          <w:bCs/>
+          <w:noProof/>
+          <w:sz w:val="28"/>
+          <w:szCs w:val="28"/>
         </w:rPr>
         <w:drawing>
-          <wp:inline distT="0" distB="0" distL="0" distR="0" wp14:anchorId="524B7658" wp14:editId="6A6FBB87">
-            <wp:extent cx="5943600" cy="3220720"/>
-            <wp:effectExtent l="0" t="0" r="0" b="0"/>
+          <wp:anchor distT="0" distB="0" distL="114300" distR="114300" simplePos="0" relativeHeight="251661312" behindDoc="0" locked="0" layoutInCell="1" allowOverlap="1" wp14:anchorId="1CC82323" wp14:editId="5167DF82">
+            <wp:simplePos x="0" y="0"/>
+            <wp:positionH relativeFrom="margin">
+              <wp:align>center</wp:align>
+            </wp:positionH>
+            <wp:positionV relativeFrom="paragraph">
+              <wp:posOffset>3934464</wp:posOffset>
+            </wp:positionV>
+            <wp:extent cx="6932490" cy="400692"/>
+            <wp:effectExtent l="0" t="0" r="1905" b="0"/>
+            <wp:wrapTopAndBottom/>
+            <wp:docPr id="10" name="Picture 10"/>
+            <wp:cNvGraphicFramePr>
+              <a:graphicFrameLocks xmlns:a="http://schemas.openxmlformats.org/drawingml/2006/main" noChangeAspect="1"/>
+            </wp:cNvGraphicFramePr>
+            <a:graphic xmlns:a="http://schemas.openxmlformats.org/drawingml/2006/main">
+              <a:graphicData uri="http://schemas.openxmlformats.org/drawingml/2006/picture">
+                <pic:pic xmlns:pic="http://schemas.openxmlformats.org/drawingml/2006/picture">
+                  <pic:nvPicPr>
+                    <pic:cNvPr id="1" name=""/>
+                    <pic:cNvPicPr/>
+                  </pic:nvPicPr>
+                  <pic:blipFill>
+                    <a:blip r:embed="rId7">
+                      <a:extLst>
+                        <a:ext uri="{28A0092B-C50C-407E-A947-70E740481C1C}">
+                          <a14:useLocalDpi xmlns:a14="http://schemas.microsoft.com/office/drawing/2010/main" val="0"/>
+                        </a:ext>
+                      </a:extLst>
+                    </a:blip>
+                    <a:stretch>
+                      <a:fillRect/>
+                    </a:stretch>
+                  </pic:blipFill>
+                  <pic:spPr>
+                    <a:xfrm>
+                      <a:off x="0" y="0"/>
+                      <a:ext cx="6932490" cy="400692"/>
+                    </a:xfrm>
+                    <a:prstGeom prst="rect">
+                      <a:avLst/>
+                    </a:prstGeom>
+                  </pic:spPr>
+                </pic:pic>
+              </a:graphicData>
+            </a:graphic>
+            <wp14:sizeRelH relativeFrom="margin">
+              <wp14:pctWidth>0</wp14:pctWidth>
+            </wp14:sizeRelH>
+            <wp14:sizeRelV relativeFrom="margin">
+              <wp14:pctHeight>0</wp14:pctHeight>
+            </wp14:sizeRelV>
+          </wp:anchor>
+        </w:drawing>
+      </w:r>
+      <w:r>
+        <w:rPr>
+          <w:b/>
+          <w:bCs/>
+          <w:noProof/>
+          <w:sz w:val="28"/>
+          <w:szCs w:val="28"/>
+        </w:rPr>
+        <w:drawing>
+          <wp:anchor distT="0" distB="0" distL="114300" distR="114300" simplePos="0" relativeHeight="251660288" behindDoc="0" locked="0" layoutInCell="1" allowOverlap="1" wp14:anchorId="33A9D552" wp14:editId="591B4BC7">
+            <wp:simplePos x="0" y="0"/>
+            <wp:positionH relativeFrom="margin">
+              <wp:align>center</wp:align>
+            </wp:positionH>
+            <wp:positionV relativeFrom="paragraph">
+              <wp:posOffset>339090</wp:posOffset>
+            </wp:positionV>
+            <wp:extent cx="6822318" cy="3595955"/>
+            <wp:effectExtent l="0" t="0" r="0" b="5080"/>
+            <wp:wrapTopAndBottom/>
             <wp:docPr id="1" name="Picture 1"/>
             <wp:cNvGraphicFramePr>
               <a:graphicFrameLocks xmlns:a="http://schemas.openxmlformats.org/drawingml/2006/main" noChangeAspect="1"/>
@@ -134,7 +326,13 @@
                     <pic:cNvPicPr/>
                   </pic:nvPicPr>
                   <pic:blipFill>
-                    <a:blip r:embed="rId7"/>
+                    <a:blip r:embed="rId8">
+                      <a:extLst>
+                        <a:ext uri="{28A0092B-C50C-407E-A947-70E740481C1C}">
+                          <a14:useLocalDpi xmlns:a14="http://schemas.microsoft.com/office/drawing/2010/main" val="0"/>
+                        </a:ext>
+                      </a:extLst>
+                    </a:blip>
                     <a:stretch>
                       <a:fillRect/>
                     </a:stretch>
@@ -142,7 +340,7 @@
                   <pic:spPr>
                     <a:xfrm>
                       <a:off x="0" y="0"/>
-                      <a:ext cx="5943600" cy="3220720"/>
+                      <a:ext cx="6822318" cy="3595955"/>
                     </a:xfrm>
                     <a:prstGeom prst="rect">
                       <a:avLst/>
@@ -151,10 +349,18 @@
                 </pic:pic>
               </a:graphicData>
             </a:graphic>
-          </wp:inline>
+            <wp14:sizeRelH relativeFrom="margin">
+              <wp14:pctWidth>0</wp14:pctWidth>
+            </wp14:sizeRelH>
+            <wp14:sizeRelV relativeFrom="margin">
+              <wp14:pctHeight>0</wp14:pctHeight>
+            </wp14:sizeRelV>
+          </wp:anchor>
         </w:drawing>
       </w:r>
-      <w:r>
+    </w:p>
+    <w:p>
+      <w:pPr>
         <w:rPr>
           <w:b/>
           <w:bCs/>
@@ -162,7 +368,37 @@
           <w:sz w:val="28"/>
           <w:szCs w:val="28"/>
         </w:rPr>
-        <w:lastRenderedPageBreak/>
+      </w:pPr>
+    </w:p>
+    <w:p>
+      <w:pPr>
+        <w:rPr>
+          <w:b/>
+          <w:bCs/>
+          <w:noProof/>
+          <w:sz w:val="28"/>
+          <w:szCs w:val="28"/>
+        </w:rPr>
+      </w:pPr>
+    </w:p>
+    <w:p>
+      <w:pPr>
+        <w:rPr>
+          <w:b/>
+          <w:bCs/>
+          <w:noProof/>
+          <w:sz w:val="28"/>
+          <w:szCs w:val="28"/>
+        </w:rPr>
+      </w:pPr>
+      <w:r>
+        <w:rPr>
+          <w:b/>
+          <w:bCs/>
+          <w:noProof/>
+          <w:sz w:val="28"/>
+          <w:szCs w:val="28"/>
+        </w:rPr>
         <w:t>TIMING</w:t>
       </w:r>
       <w:r>
@@ -175,15 +411,31 @@
         </w:rPr>
         <w:t>@85C</w:t>
       </w:r>
-      <w:r>
-        <w:rPr>
+    </w:p>
+    <w:p>
+      <w:pPr>
+        <w:rPr>
+          <w:b/>
+          <w:bCs/>
           <w:noProof/>
+          <w:sz w:val="28"/>
+          <w:szCs w:val="28"/>
+        </w:rPr>
+      </w:pPr>
+      <w:bookmarkStart w:id="0" w:name="_GoBack"/>
+      <w:r>
+        <w:rPr>
+          <w:b/>
+          <w:bCs/>
+          <w:noProof/>
+          <w:sz w:val="28"/>
+          <w:szCs w:val="28"/>
         </w:rPr>
         <w:drawing>
-          <wp:inline distT="0" distB="0" distL="0" distR="0" wp14:anchorId="1B0521D7" wp14:editId="569C5571">
-            <wp:extent cx="5943600" cy="3308350"/>
-            <wp:effectExtent l="0" t="0" r="0" b="6350"/>
-            <wp:docPr id="2" name="Picture 2"/>
+          <wp:inline distT="0" distB="0" distL="0" distR="0" wp14:anchorId="25259401" wp14:editId="66B766D3">
+            <wp:extent cx="5943600" cy="1971675"/>
+            <wp:effectExtent l="0" t="0" r="0" b="9525"/>
+            <wp:docPr id="11" name="Picture 11"/>
             <wp:cNvGraphicFramePr>
               <a:graphicFrameLocks xmlns:a="http://schemas.openxmlformats.org/drawingml/2006/main" noChangeAspect="1"/>
             </wp:cNvGraphicFramePr>
@@ -195,7 +447,7 @@
                     <pic:cNvPicPr/>
                   </pic:nvPicPr>
                   <pic:blipFill>
-                    <a:blip r:embed="rId8"/>
+                    <a:blip r:embed="rId9"/>
                     <a:stretch>
                       <a:fillRect/>
                     </a:stretch>
@@ -203,7 +455,7 @@
                   <pic:spPr>
                     <a:xfrm>
                       <a:off x="0" y="0"/>
-                      <a:ext cx="5943600" cy="3308350"/>
+                      <a:ext cx="5943600" cy="1971675"/>
                     </a:xfrm>
                     <a:prstGeom prst="rect">
                       <a:avLst/>
@@ -215,6 +467,7 @@
           </wp:inline>
         </w:drawing>
       </w:r>
+      <w:bookmarkEnd w:id="0"/>
     </w:p>
     <w:p>
       <w:pPr>
@@ -232,6 +485,13 @@
     </w:p>
     <w:p>
       <w:pPr>
+        <w:rPr>
+          <w:noProof/>
+        </w:rPr>
+      </w:pPr>
+    </w:p>
+    <w:p>
+      <w:pPr>
         <w:jc w:val="center"/>
         <w:rPr>
           <w:b/>
@@ -312,75 +572,19 @@
           <w:bCs/>
         </w:rPr>
       </w:pPr>
-      <w:r>
-        <w:rPr>
-          <w:b/>
-          <w:bCs/>
-          <w:noProof/>
-        </w:rPr>
-        <w:drawing>
-          <wp:inline distT="0" distB="0" distL="0" distR="0" wp14:anchorId="38F32720" wp14:editId="74723C9B">
-            <wp:extent cx="5943600" cy="3009900"/>
-            <wp:effectExtent l="0" t="0" r="0" b="0"/>
-            <wp:docPr id="3" name="Picture 3"/>
-            <wp:cNvGraphicFramePr>
-              <a:graphicFrameLocks xmlns:a="http://schemas.openxmlformats.org/drawingml/2006/main" noChangeAspect="1"/>
-            </wp:cNvGraphicFramePr>
-            <a:graphic xmlns:a="http://schemas.openxmlformats.org/drawingml/2006/main">
-              <a:graphicData uri="http://schemas.openxmlformats.org/drawingml/2006/picture">
-                <pic:pic xmlns:pic="http://schemas.openxmlformats.org/drawingml/2006/picture">
-                  <pic:nvPicPr>
-                    <pic:cNvPr id="0" name="Picture 1"/>
-                    <pic:cNvPicPr>
-                      <a:picLocks noChangeAspect="1" noChangeArrowheads="1"/>
-                    </pic:cNvPicPr>
-                  </pic:nvPicPr>
-                  <pic:blipFill>
-                    <a:blip r:embed="rId9" cstate="print">
-                      <a:extLst>
-                        <a:ext uri="{28A0092B-C50C-407E-A947-70E740481C1C}">
-                          <a14:useLocalDpi xmlns:a14="http://schemas.microsoft.com/office/drawing/2010/main" val="0"/>
-                        </a:ext>
-                      </a:extLst>
-                    </a:blip>
-                    <a:srcRect/>
-                    <a:stretch>
-                      <a:fillRect/>
-                    </a:stretch>
-                  </pic:blipFill>
-                  <pic:spPr bwMode="auto">
-                    <a:xfrm>
-                      <a:off x="0" y="0"/>
-                      <a:ext cx="5943600" cy="3009900"/>
-                    </a:xfrm>
-                    <a:prstGeom prst="rect">
-                      <a:avLst/>
-                    </a:prstGeom>
-                    <a:noFill/>
-                    <a:ln>
-                      <a:noFill/>
-                    </a:ln>
-                  </pic:spPr>
-                </pic:pic>
-              </a:graphicData>
-            </a:graphic>
-          </wp:inline>
-        </w:drawing>
-      </w:r>
-    </w:p>
-    <w:p>
-      <w:pPr>
-        <w:rPr>
-          <w:b/>
-          <w:bCs/>
-        </w:rPr>
-      </w:pPr>
-      <w:r>
-        <w:rPr>
-          <w:b/>
-          <w:bCs/>
-        </w:rPr>
-        <w:lastRenderedPageBreak/>
+    </w:p>
+    <w:p>
+      <w:pPr>
+        <w:rPr>
+          <w:b/>
+          <w:bCs/>
+        </w:rPr>
+      </w:pPr>
+      <w:r>
+        <w:rPr>
+          <w:b/>
+          <w:bCs/>
+        </w:rPr>
         <w:t>t</w:t>
       </w:r>
       <w:r>
@@ -412,61 +616,6 @@
           <w:bCs/>
         </w:rPr>
       </w:pPr>
-      <w:r>
-        <w:rPr>
-          <w:b/>
-          <w:bCs/>
-          <w:noProof/>
-        </w:rPr>
-        <w:drawing>
-          <wp:inline distT="0" distB="0" distL="0" distR="0" wp14:anchorId="1329AE77" wp14:editId="3706A270">
-            <wp:extent cx="5935980" cy="2956560"/>
-            <wp:effectExtent l="0" t="0" r="7620" b="0"/>
-            <wp:docPr id="5" name="Picture 5"/>
-            <wp:cNvGraphicFramePr>
-              <a:graphicFrameLocks xmlns:a="http://schemas.openxmlformats.org/drawingml/2006/main" noChangeAspect="1"/>
-            </wp:cNvGraphicFramePr>
-            <a:graphic xmlns:a="http://schemas.openxmlformats.org/drawingml/2006/main">
-              <a:graphicData uri="http://schemas.openxmlformats.org/drawingml/2006/picture">
-                <pic:pic xmlns:pic="http://schemas.openxmlformats.org/drawingml/2006/picture">
-                  <pic:nvPicPr>
-                    <pic:cNvPr id="0" name="Picture 3"/>
-                    <pic:cNvPicPr>
-                      <a:picLocks noChangeAspect="1" noChangeArrowheads="1"/>
-                    </pic:cNvPicPr>
-                  </pic:nvPicPr>
-                  <pic:blipFill>
-                    <a:blip r:embed="rId10" cstate="print">
-                      <a:extLst>
-                        <a:ext uri="{28A0092B-C50C-407E-A947-70E740481C1C}">
-                          <a14:useLocalDpi xmlns:a14="http://schemas.microsoft.com/office/drawing/2010/main" val="0"/>
-                        </a:ext>
-                      </a:extLst>
-                    </a:blip>
-                    <a:srcRect/>
-                    <a:stretch>
-                      <a:fillRect/>
-                    </a:stretch>
-                  </pic:blipFill>
-                  <pic:spPr bwMode="auto">
-                    <a:xfrm>
-                      <a:off x="0" y="0"/>
-                      <a:ext cx="5935980" cy="2956560"/>
-                    </a:xfrm>
-                    <a:prstGeom prst="rect">
-                      <a:avLst/>
-                    </a:prstGeom>
-                    <a:noFill/>
-                    <a:ln>
-                      <a:noFill/>
-                    </a:ln>
-                  </pic:spPr>
-                </pic:pic>
-              </a:graphicData>
-            </a:graphic>
-          </wp:inline>
-        </w:drawing>
-      </w:r>
     </w:p>
     <w:p>
       <w:pPr>
@@ -505,115 +654,59 @@
           <w:bCs/>
         </w:rPr>
       </w:pPr>
-      <w:r>
-        <w:rPr>
-          <w:b/>
-          <w:bCs/>
-          <w:noProof/>
-        </w:rPr>
-        <w:drawing>
-          <wp:inline distT="0" distB="0" distL="0" distR="0" wp14:anchorId="1C6927A0" wp14:editId="0921DE13">
-            <wp:extent cx="5935980" cy="2865120"/>
-            <wp:effectExtent l="0" t="0" r="7620" b="0"/>
-            <wp:docPr id="4" name="Picture 4"/>
-            <wp:cNvGraphicFramePr>
-              <a:graphicFrameLocks xmlns:a="http://schemas.openxmlformats.org/drawingml/2006/main" noChangeAspect="1"/>
-            </wp:cNvGraphicFramePr>
-            <a:graphic xmlns:a="http://schemas.openxmlformats.org/drawingml/2006/main">
-              <a:graphicData uri="http://schemas.openxmlformats.org/drawingml/2006/picture">
-                <pic:pic xmlns:pic="http://schemas.openxmlformats.org/drawingml/2006/picture">
-                  <pic:nvPicPr>
-                    <pic:cNvPr id="0" name="Picture 2"/>
-                    <pic:cNvPicPr>
-                      <a:picLocks noChangeAspect="1" noChangeArrowheads="1"/>
-                    </pic:cNvPicPr>
-                  </pic:nvPicPr>
-                  <pic:blipFill>
-                    <a:blip r:embed="rId11" cstate="print">
-                      <a:extLst>
-                        <a:ext uri="{28A0092B-C50C-407E-A947-70E740481C1C}">
-                          <a14:useLocalDpi xmlns:a14="http://schemas.microsoft.com/office/drawing/2010/main" val="0"/>
-                        </a:ext>
-                      </a:extLst>
-                    </a:blip>
-                    <a:srcRect/>
-                    <a:stretch>
-                      <a:fillRect/>
-                    </a:stretch>
-                  </pic:blipFill>
-                  <pic:spPr bwMode="auto">
-                    <a:xfrm>
-                      <a:off x="0" y="0"/>
-                      <a:ext cx="5935980" cy="2865120"/>
-                    </a:xfrm>
-                    <a:prstGeom prst="rect">
-                      <a:avLst/>
-                    </a:prstGeom>
-                    <a:noFill/>
-                    <a:ln>
-                      <a:noFill/>
-                    </a:ln>
-                  </pic:spPr>
-                </pic:pic>
-              </a:graphicData>
-            </a:graphic>
-          </wp:inline>
-        </w:drawing>
-      </w:r>
-    </w:p>
-    <w:p>
-      <w:pPr>
-        <w:rPr>
-          <w:b/>
-          <w:bCs/>
-        </w:rPr>
-      </w:pPr>
-    </w:p>
-    <w:p>
-      <w:pPr>
-        <w:rPr>
-          <w:b/>
-          <w:bCs/>
-        </w:rPr>
-      </w:pPr>
-    </w:p>
-    <w:p>
-      <w:pPr>
-        <w:rPr>
-          <w:b/>
-          <w:bCs/>
-        </w:rPr>
-      </w:pPr>
-    </w:p>
-    <w:p>
-      <w:pPr>
-        <w:rPr>
-          <w:b/>
-          <w:bCs/>
-        </w:rPr>
-      </w:pPr>
-    </w:p>
-    <w:p>
-      <w:pPr>
-        <w:rPr>
-          <w:b/>
-          <w:bCs/>
-        </w:rPr>
-      </w:pPr>
-    </w:p>
-    <w:p>
-      <w:pPr>
-        <w:rPr>
-          <w:b/>
-          <w:bCs/>
-        </w:rPr>
-      </w:pPr>
-      <w:r>
-        <w:rPr>
-          <w:b/>
-          <w:bCs/>
-        </w:rPr>
-        <w:lastRenderedPageBreak/>
+    </w:p>
+    <w:p>
+      <w:pPr>
+        <w:rPr>
+          <w:b/>
+          <w:bCs/>
+        </w:rPr>
+      </w:pPr>
+    </w:p>
+    <w:p>
+      <w:pPr>
+        <w:rPr>
+          <w:b/>
+          <w:bCs/>
+        </w:rPr>
+      </w:pPr>
+    </w:p>
+    <w:p>
+      <w:pPr>
+        <w:rPr>
+          <w:b/>
+          <w:bCs/>
+        </w:rPr>
+      </w:pPr>
+    </w:p>
+    <w:p>
+      <w:pPr>
+        <w:rPr>
+          <w:b/>
+          <w:bCs/>
+        </w:rPr>
+      </w:pPr>
+    </w:p>
+    <w:p>
+      <w:pPr>
+        <w:rPr>
+          <w:b/>
+          <w:bCs/>
+        </w:rPr>
+      </w:pPr>
+    </w:p>
+    <w:p>
+      <w:pPr>
+        <w:rPr>
+          <w:b/>
+          <w:bCs/>
+        </w:rPr>
+      </w:pPr>
+      <w:r>
+        <w:rPr>
+          <w:b/>
+          <w:bCs/>
+        </w:rPr>
         <w:t>t</w:t>
       </w:r>
       <w:r>
@@ -645,61 +738,6 @@
           <w:bCs/>
         </w:rPr>
       </w:pPr>
-      <w:r>
-        <w:rPr>
-          <w:b/>
-          <w:bCs/>
-          <w:noProof/>
-        </w:rPr>
-        <w:drawing>
-          <wp:inline distT="0" distB="0" distL="0" distR="0" wp14:anchorId="05347071" wp14:editId="60D14B68">
-            <wp:extent cx="5943600" cy="2872740"/>
-            <wp:effectExtent l="0" t="0" r="0" b="3810"/>
-            <wp:docPr id="7" name="Picture 7"/>
-            <wp:cNvGraphicFramePr>
-              <a:graphicFrameLocks xmlns:a="http://schemas.openxmlformats.org/drawingml/2006/main" noChangeAspect="1"/>
-            </wp:cNvGraphicFramePr>
-            <a:graphic xmlns:a="http://schemas.openxmlformats.org/drawingml/2006/main">
-              <a:graphicData uri="http://schemas.openxmlformats.org/drawingml/2006/picture">
-                <pic:pic xmlns:pic="http://schemas.openxmlformats.org/drawingml/2006/picture">
-                  <pic:nvPicPr>
-                    <pic:cNvPr id="0" name="Picture 4"/>
-                    <pic:cNvPicPr>
-                      <a:picLocks noChangeAspect="1" noChangeArrowheads="1"/>
-                    </pic:cNvPicPr>
-                  </pic:nvPicPr>
-                  <pic:blipFill>
-                    <a:blip r:embed="rId12" cstate="print">
-                      <a:extLst>
-                        <a:ext uri="{28A0092B-C50C-407E-A947-70E740481C1C}">
-                          <a14:useLocalDpi xmlns:a14="http://schemas.microsoft.com/office/drawing/2010/main" val="0"/>
-                        </a:ext>
-                      </a:extLst>
-                    </a:blip>
-                    <a:srcRect/>
-                    <a:stretch>
-                      <a:fillRect/>
-                    </a:stretch>
-                  </pic:blipFill>
-                  <pic:spPr bwMode="auto">
-                    <a:xfrm>
-                      <a:off x="0" y="0"/>
-                      <a:ext cx="5943600" cy="2872740"/>
-                    </a:xfrm>
-                    <a:prstGeom prst="rect">
-                      <a:avLst/>
-                    </a:prstGeom>
-                    <a:noFill/>
-                    <a:ln>
-                      <a:noFill/>
-                    </a:ln>
-                  </pic:spPr>
-                </pic:pic>
-              </a:graphicData>
-            </a:graphic>
-          </wp:inline>
-        </w:drawing>
-      </w:r>
     </w:p>
     <w:p>
       <w:pPr>
@@ -766,115 +804,59 @@
           <w:bCs/>
         </w:rPr>
       </w:pPr>
-      <w:r>
-        <w:rPr>
-          <w:b/>
-          <w:bCs/>
-          <w:noProof/>
-        </w:rPr>
-        <w:drawing>
-          <wp:inline distT="0" distB="0" distL="0" distR="0" wp14:anchorId="4746631B" wp14:editId="2DEA33C6">
-            <wp:extent cx="5935980" cy="2941320"/>
-            <wp:effectExtent l="0" t="0" r="7620" b="0"/>
-            <wp:docPr id="8" name="Picture 8"/>
-            <wp:cNvGraphicFramePr>
-              <a:graphicFrameLocks xmlns:a="http://schemas.openxmlformats.org/drawingml/2006/main" noChangeAspect="1"/>
-            </wp:cNvGraphicFramePr>
-            <a:graphic xmlns:a="http://schemas.openxmlformats.org/drawingml/2006/main">
-              <a:graphicData uri="http://schemas.openxmlformats.org/drawingml/2006/picture">
-                <pic:pic xmlns:pic="http://schemas.openxmlformats.org/drawingml/2006/picture">
-                  <pic:nvPicPr>
-                    <pic:cNvPr id="0" name="Picture 5"/>
-                    <pic:cNvPicPr>
-                      <a:picLocks noChangeAspect="1" noChangeArrowheads="1"/>
-                    </pic:cNvPicPr>
-                  </pic:nvPicPr>
-                  <pic:blipFill>
-                    <a:blip r:embed="rId13" cstate="print">
-                      <a:extLst>
-                        <a:ext uri="{28A0092B-C50C-407E-A947-70E740481C1C}">
-                          <a14:useLocalDpi xmlns:a14="http://schemas.microsoft.com/office/drawing/2010/main" val="0"/>
-                        </a:ext>
-                      </a:extLst>
-                    </a:blip>
-                    <a:srcRect/>
-                    <a:stretch>
-                      <a:fillRect/>
-                    </a:stretch>
-                  </pic:blipFill>
-                  <pic:spPr bwMode="auto">
-                    <a:xfrm>
-                      <a:off x="0" y="0"/>
-                      <a:ext cx="5935980" cy="2941320"/>
-                    </a:xfrm>
-                    <a:prstGeom prst="rect">
-                      <a:avLst/>
-                    </a:prstGeom>
-                    <a:noFill/>
-                    <a:ln>
-                      <a:noFill/>
-                    </a:ln>
-                  </pic:spPr>
-                </pic:pic>
-              </a:graphicData>
-            </a:graphic>
-          </wp:inline>
-        </w:drawing>
-      </w:r>
-    </w:p>
-    <w:p>
-      <w:pPr>
-        <w:rPr>
-          <w:b/>
-          <w:bCs/>
-        </w:rPr>
-      </w:pPr>
-    </w:p>
-    <w:p>
-      <w:pPr>
-        <w:rPr>
-          <w:b/>
-          <w:bCs/>
-        </w:rPr>
-      </w:pPr>
-    </w:p>
-    <w:p>
-      <w:pPr>
-        <w:rPr>
-          <w:b/>
-          <w:bCs/>
-        </w:rPr>
-      </w:pPr>
-    </w:p>
-    <w:p>
-      <w:pPr>
-        <w:rPr>
-          <w:b/>
-          <w:bCs/>
-        </w:rPr>
-      </w:pPr>
-    </w:p>
-    <w:p>
-      <w:pPr>
-        <w:rPr>
-          <w:b/>
-          <w:bCs/>
-        </w:rPr>
-      </w:pPr>
-    </w:p>
-    <w:p>
-      <w:pPr>
-        <w:rPr>
-          <w:b/>
-          <w:bCs/>
-        </w:rPr>
-      </w:pPr>
-      <w:r>
-        <w:rPr>
-          <w:b/>
-          <w:bCs/>
-        </w:rPr>
-        <w:lastRenderedPageBreak/>
+    </w:p>
+    <w:p>
+      <w:pPr>
+        <w:rPr>
+          <w:b/>
+          <w:bCs/>
+        </w:rPr>
+      </w:pPr>
+    </w:p>
+    <w:p>
+      <w:pPr>
+        <w:rPr>
+          <w:b/>
+          <w:bCs/>
+        </w:rPr>
+      </w:pPr>
+    </w:p>
+    <w:p>
+      <w:pPr>
+        <w:rPr>
+          <w:b/>
+          <w:bCs/>
+        </w:rPr>
+      </w:pPr>
+    </w:p>
+    <w:p>
+      <w:pPr>
+        <w:rPr>
+          <w:b/>
+          <w:bCs/>
+        </w:rPr>
+      </w:pPr>
+    </w:p>
+    <w:p>
+      <w:pPr>
+        <w:rPr>
+          <w:b/>
+          <w:bCs/>
+        </w:rPr>
+      </w:pPr>
+    </w:p>
+    <w:p>
+      <w:pPr>
+        <w:rPr>
+          <w:b/>
+          <w:bCs/>
+        </w:rPr>
+      </w:pPr>
+      <w:r>
+        <w:rPr>
+          <w:b/>
+          <w:bCs/>
+        </w:rPr>
         <w:t>t</w:t>
       </w:r>
       <w:r>
@@ -913,61 +895,6 @@
           <w:bCs/>
         </w:rPr>
       </w:pPr>
-      <w:r>
-        <w:rPr>
-          <w:b/>
-          <w:bCs/>
-          <w:noProof/>
-        </w:rPr>
-        <w:drawing>
-          <wp:inline distT="0" distB="0" distL="0" distR="0" wp14:anchorId="5BF2C9D7" wp14:editId="0C3635AB">
-            <wp:extent cx="5935980" cy="2941320"/>
-            <wp:effectExtent l="0" t="0" r="7620" b="0"/>
-            <wp:docPr id="9" name="Picture 9"/>
-            <wp:cNvGraphicFramePr>
-              <a:graphicFrameLocks xmlns:a="http://schemas.openxmlformats.org/drawingml/2006/main" noChangeAspect="1"/>
-            </wp:cNvGraphicFramePr>
-            <a:graphic xmlns:a="http://schemas.openxmlformats.org/drawingml/2006/main">
-              <a:graphicData uri="http://schemas.openxmlformats.org/drawingml/2006/picture">
-                <pic:pic xmlns:pic="http://schemas.openxmlformats.org/drawingml/2006/picture">
-                  <pic:nvPicPr>
-                    <pic:cNvPr id="0" name="Picture 6"/>
-                    <pic:cNvPicPr>
-                      <a:picLocks noChangeAspect="1" noChangeArrowheads="1"/>
-                    </pic:cNvPicPr>
-                  </pic:nvPicPr>
-                  <pic:blipFill>
-                    <a:blip r:embed="rId14" cstate="print">
-                      <a:extLst>
-                        <a:ext uri="{28A0092B-C50C-407E-A947-70E740481C1C}">
-                          <a14:useLocalDpi xmlns:a14="http://schemas.microsoft.com/office/drawing/2010/main" val="0"/>
-                        </a:ext>
-                      </a:extLst>
-                    </a:blip>
-                    <a:srcRect/>
-                    <a:stretch>
-                      <a:fillRect/>
-                    </a:stretch>
-                  </pic:blipFill>
-                  <pic:spPr bwMode="auto">
-                    <a:xfrm>
-                      <a:off x="0" y="0"/>
-                      <a:ext cx="5935980" cy="2941320"/>
-                    </a:xfrm>
-                    <a:prstGeom prst="rect">
-                      <a:avLst/>
-                    </a:prstGeom>
-                    <a:noFill/>
-                    <a:ln>
-                      <a:noFill/>
-                    </a:ln>
-                  </pic:spPr>
-                </pic:pic>
-              </a:graphicData>
-            </a:graphic>
-          </wp:inline>
-        </w:drawing>
-      </w:r>
     </w:p>
     <w:p>
       <w:pPr>
@@ -990,7 +917,7 @@
 </file>
 
 <file path=word/endnotes.xml><?xml version="1.0" encoding="utf-8"?>
-<w:endnotes xmlns:wpc="http://schemas.microsoft.com/office/word/2010/wordprocessingCanvas" xmlns:cx="http://schemas.microsoft.com/office/drawing/2014/chartex" xmlns:cx1="http://schemas.microsoft.com/office/drawing/2015/9/8/chartex" xmlns:cx2="http://schemas.microsoft.com/office/drawing/2015/10/21/chartex" xmlns:cx3="http://schemas.microsoft.com/office/drawing/2016/5/9/chartex" xmlns:cx4="http://schemas.microsoft.com/office/drawing/2016/5/10/chartex" xmlns:cx5="http://schemas.microsoft.com/office/drawing/2016/5/11/chartex" xmlns:cx6="http://schemas.microsoft.com/office/drawing/2016/5/12/chartex" xmlns:cx7="http://schemas.microsoft.com/office/drawing/2016/5/13/chartex" xmlns:cx8="http://schemas.microsoft.com/office/drawing/2016/5/14/chartex" xmlns:mc="http://schemas.openxmlformats.org/markup-compatibility/2006" xmlns:aink="http://schemas.microsoft.com/office/drawing/2016/ink" xmlns:am3d="http://schemas.microsoft.com/office/drawing/2017/model3d" xmlns:o="urn:schemas-microsoft-com:office:office" xmlns:r="http://schemas.openxmlformats.org/officeDocument/2006/relationships" xmlns:m="http://schemas.openxmlformats.org/officeDocument/2006/math" xmlns:v="urn:schemas-microsoft-com:vml" xmlns:wp14="http://schemas.microsoft.com/office/word/2010/wordprocessingDrawing" xmlns:wp="http://schemas.openxmlformats.org/drawingml/2006/wordprocessingDrawing" xmlns:w10="urn:schemas-microsoft-com:office:word" xmlns:w="http://schemas.openxmlformats.org/wordprocessingml/2006/main" xmlns:w14="http://schemas.microsoft.com/office/word/2010/wordml" xmlns:w15="http://schemas.microsoft.com/office/word/2012/wordml" xmlns:w16cex="http://schemas.microsoft.com/office/word/2018/wordml/cex" xmlns:w16cid="http://schemas.microsoft.com/office/word/2016/wordml/cid" xmlns:w16="http://schemas.microsoft.com/office/word/2018/wordml" xmlns:w16se="http://schemas.microsoft.com/office/word/2015/wordml/symex" xmlns:wpg="http://schemas.microsoft.com/office/word/2010/wordprocessingGroup" xmlns:wpi="http://schemas.microsoft.com/office/word/2010/wordprocessingInk" xmlns:wne="http://schemas.microsoft.com/office/word/2006/wordml" xmlns:wps="http://schemas.microsoft.com/office/word/2010/wordprocessingShape" mc:Ignorable="w14 w15 w16se w16cid w16 w16cex wp14">
+<w:endnotes xmlns:wpc="http://schemas.microsoft.com/office/word/2010/wordprocessingCanvas" xmlns:cx="http://schemas.microsoft.com/office/drawing/2014/chartex" xmlns:cx1="http://schemas.microsoft.com/office/drawing/2015/9/8/chartex" xmlns:cx2="http://schemas.microsoft.com/office/drawing/2015/10/21/chartex" xmlns:cx3="http://schemas.microsoft.com/office/drawing/2016/5/9/chartex" xmlns:cx4="http://schemas.microsoft.com/office/drawing/2016/5/10/chartex" xmlns:cx5="http://schemas.microsoft.com/office/drawing/2016/5/11/chartex" xmlns:cx6="http://schemas.microsoft.com/office/drawing/2016/5/12/chartex" xmlns:cx7="http://schemas.microsoft.com/office/drawing/2016/5/13/chartex" xmlns:cx8="http://schemas.microsoft.com/office/drawing/2016/5/14/chartex" xmlns:mc="http://schemas.openxmlformats.org/markup-compatibility/2006" xmlns:aink="http://schemas.microsoft.com/office/drawing/2016/ink" xmlns:am3d="http://schemas.microsoft.com/office/drawing/2017/model3d" xmlns:o="urn:schemas-microsoft-com:office:office" xmlns:r="http://schemas.openxmlformats.org/officeDocument/2006/relationships" xmlns:m="http://schemas.openxmlformats.org/officeDocument/2006/math" xmlns:v="urn:schemas-microsoft-com:vml" xmlns:wp14="http://schemas.microsoft.com/office/word/2010/wordprocessingDrawing" xmlns:wp="http://schemas.openxmlformats.org/drawingml/2006/wordprocessingDrawing" xmlns:w10="urn:schemas-microsoft-com:office:word" xmlns:w="http://schemas.openxmlformats.org/wordprocessingml/2006/main" xmlns:w14="http://schemas.microsoft.com/office/word/2010/wordml" xmlns:w15="http://schemas.microsoft.com/office/word/2012/wordml" xmlns:w16cid="http://schemas.microsoft.com/office/word/2016/wordml/cid" xmlns:w16se="http://schemas.microsoft.com/office/word/2015/wordml/symex" xmlns:wpg="http://schemas.microsoft.com/office/word/2010/wordprocessingGroup" xmlns:wpi="http://schemas.microsoft.com/office/word/2010/wordprocessingInk" xmlns:wne="http://schemas.microsoft.com/office/word/2006/wordml" xmlns:wps="http://schemas.microsoft.com/office/word/2010/wordprocessingShape" mc:Ignorable="w14 w15 w16se w16cid wp14">
   <w:endnote w:type="separator" w:id="-1">
     <w:p>
       <w:pPr>
@@ -1015,7 +942,7 @@
 </file>
 
 <file path=word/footnotes.xml><?xml version="1.0" encoding="utf-8"?>
-<w:footnotes xmlns:wpc="http://schemas.microsoft.com/office/word/2010/wordprocessingCanvas" xmlns:cx="http://schemas.microsoft.com/office/drawing/2014/chartex" xmlns:cx1="http://schemas.microsoft.com/office/drawing/2015/9/8/chartex" xmlns:cx2="http://schemas.microsoft.com/office/drawing/2015/10/21/chartex" xmlns:cx3="http://schemas.microsoft.com/office/drawing/2016/5/9/chartex" xmlns:cx4="http://schemas.microsoft.com/office/drawing/2016/5/10/chartex" xmlns:cx5="http://schemas.microsoft.com/office/drawing/2016/5/11/chartex" xmlns:cx6="http://schemas.microsoft.com/office/drawing/2016/5/12/chartex" xmlns:cx7="http://schemas.microsoft.com/office/drawing/2016/5/13/chartex" xmlns:cx8="http://schemas.microsoft.com/office/drawing/2016/5/14/chartex" xmlns:mc="http://schemas.openxmlformats.org/markup-compatibility/2006" xmlns:aink="http://schemas.microsoft.com/office/drawing/2016/ink" xmlns:am3d="http://schemas.microsoft.com/office/drawing/2017/model3d" xmlns:o="urn:schemas-microsoft-com:office:office" xmlns:r="http://schemas.openxmlformats.org/officeDocument/2006/relationships" xmlns:m="http://schemas.openxmlformats.org/officeDocument/2006/math" xmlns:v="urn:schemas-microsoft-com:vml" xmlns:wp14="http://schemas.microsoft.com/office/word/2010/wordprocessingDrawing" xmlns:wp="http://schemas.openxmlformats.org/drawingml/2006/wordprocessingDrawing" xmlns:w10="urn:schemas-microsoft-com:office:word" xmlns:w="http://schemas.openxmlformats.org/wordprocessingml/2006/main" xmlns:w14="http://schemas.microsoft.com/office/word/2010/wordml" xmlns:w15="http://schemas.microsoft.com/office/word/2012/wordml" xmlns:w16cex="http://schemas.microsoft.com/office/word/2018/wordml/cex" xmlns:w16cid="http://schemas.microsoft.com/office/word/2016/wordml/cid" xmlns:w16="http://schemas.microsoft.com/office/word/2018/wordml" xmlns:w16se="http://schemas.microsoft.com/office/word/2015/wordml/symex" xmlns:wpg="http://schemas.microsoft.com/office/word/2010/wordprocessingGroup" xmlns:wpi="http://schemas.microsoft.com/office/word/2010/wordprocessingInk" xmlns:wne="http://schemas.microsoft.com/office/word/2006/wordml" xmlns:wps="http://schemas.microsoft.com/office/word/2010/wordprocessingShape" mc:Ignorable="w14 w15 w16se w16cid w16 w16cex wp14">
+<w:footnotes xmlns:wpc="http://schemas.microsoft.com/office/word/2010/wordprocessingCanvas" xmlns:cx="http://schemas.microsoft.com/office/drawing/2014/chartex" xmlns:cx1="http://schemas.microsoft.com/office/drawing/2015/9/8/chartex" xmlns:cx2="http://schemas.microsoft.com/office/drawing/2015/10/21/chartex" xmlns:cx3="http://schemas.microsoft.com/office/drawing/2016/5/9/chartex" xmlns:cx4="http://schemas.microsoft.com/office/drawing/2016/5/10/chartex" xmlns:cx5="http://schemas.microsoft.com/office/drawing/2016/5/11/chartex" xmlns:cx6="http://schemas.microsoft.com/office/drawing/2016/5/12/chartex" xmlns:cx7="http://schemas.microsoft.com/office/drawing/2016/5/13/chartex" xmlns:cx8="http://schemas.microsoft.com/office/drawing/2016/5/14/chartex" xmlns:mc="http://schemas.openxmlformats.org/markup-compatibility/2006" xmlns:aink="http://schemas.microsoft.com/office/drawing/2016/ink" xmlns:am3d="http://schemas.microsoft.com/office/drawing/2017/model3d" xmlns:o="urn:schemas-microsoft-com:office:office" xmlns:r="http://schemas.openxmlformats.org/officeDocument/2006/relationships" xmlns:m="http://schemas.openxmlformats.org/officeDocument/2006/math" xmlns:v="urn:schemas-microsoft-com:vml" xmlns:wp14="http://schemas.microsoft.com/office/word/2010/wordprocessingDrawing" xmlns:wp="http://schemas.openxmlformats.org/drawingml/2006/wordprocessingDrawing" xmlns:w10="urn:schemas-microsoft-com:office:word" xmlns:w="http://schemas.openxmlformats.org/wordprocessingml/2006/main" xmlns:w14="http://schemas.microsoft.com/office/word/2010/wordml" xmlns:w15="http://schemas.microsoft.com/office/word/2012/wordml" xmlns:w16cid="http://schemas.microsoft.com/office/word/2016/wordml/cid" xmlns:w16se="http://schemas.microsoft.com/office/word/2015/wordml/symex" xmlns:wpg="http://schemas.microsoft.com/office/word/2010/wordprocessingGroup" xmlns:wpi="http://schemas.microsoft.com/office/word/2010/wordprocessingInk" xmlns:wne="http://schemas.microsoft.com/office/word/2006/wordml" xmlns:wps="http://schemas.microsoft.com/office/word/2010/wordprocessingShape" mc:Ignorable="w14 w15 w16se w16cid wp14">
   <w:footnote w:type="separator" w:id="-1">
     <w:p>
       <w:pPr>
@@ -1040,7 +967,7 @@
 </file>
 
 <file path=word/styles.xml><?xml version="1.0" encoding="utf-8"?>
-<w:styles xmlns:mc="http://schemas.openxmlformats.org/markup-compatibility/2006" xmlns:r="http://schemas.openxmlformats.org/officeDocument/2006/relationships" xmlns:w="http://schemas.openxmlformats.org/wordprocessingml/2006/main" xmlns:w14="http://schemas.microsoft.com/office/word/2010/wordml" xmlns:w15="http://schemas.microsoft.com/office/word/2012/wordml" xmlns:w16cex="http://schemas.microsoft.com/office/word/2018/wordml/cex" xmlns:w16cid="http://schemas.microsoft.com/office/word/2016/wordml/cid" xmlns:w16="http://schemas.microsoft.com/office/word/2018/wordml" xmlns:w16se="http://schemas.microsoft.com/office/word/2015/wordml/symex" mc:Ignorable="w14 w15 w16se w16cid w16 w16cex">
+<w:styles xmlns:mc="http://schemas.openxmlformats.org/markup-compatibility/2006" xmlns:r="http://schemas.openxmlformats.org/officeDocument/2006/relationships" xmlns:w="http://schemas.openxmlformats.org/wordprocessingml/2006/main" xmlns:w14="http://schemas.microsoft.com/office/word/2010/wordml" xmlns:w15="http://schemas.microsoft.com/office/word/2012/wordml" xmlns:w16cid="http://schemas.microsoft.com/office/word/2016/wordml/cid" xmlns:w16se="http://schemas.microsoft.com/office/word/2015/wordml/symex" mc:Ignorable="w14 w15 w16se w16cid">
   <w:docDefaults>
     <w:rPrDefault>
       <w:rPr>

</xml_diff>